<commit_message>
Handing the final PRAC
</commit_message>
<xml_diff>
--- a/src/Booking-Data-Cleaning.docx
+++ b/src/Booking-Data-Cleaning.docx
@@ -18388,7 +18388,7 @@
               <w:jc w:val="right"/>
             </w:pPr>
             <w:r>
-              <w:t xml:space="preserve">6.4</w:t>
+              <w:t xml:space="preserve">6.8</w:t>
             </w:r>
           </w:p>
         </w:tc>
@@ -18400,7 +18400,7 @@
               <w:jc w:val="right"/>
             </w:pPr>
             <w:r>
-              <w:t xml:space="preserve">6.5</w:t>
+              <w:t xml:space="preserve">6.8</w:t>
             </w:r>
           </w:p>
         </w:tc>
@@ -18412,7 +18412,7 @@
               <w:jc w:val="right"/>
             </w:pPr>
             <w:r>
-              <w:t xml:space="preserve">7.0</w:t>
+              <w:t xml:space="preserve">7.3</w:t>
             </w:r>
           </w:p>
         </w:tc>
@@ -18424,7 +18424,7 @@
               <w:jc w:val="right"/>
             </w:pPr>
             <w:r>
-              <w:t xml:space="preserve">8.7</w:t>
+              <w:t xml:space="preserve">8.3</w:t>
             </w:r>
           </w:p>
         </w:tc>
@@ -18450,7 +18450,7 @@
               <w:jc w:val="right"/>
             </w:pPr>
             <w:r>
-              <w:t xml:space="preserve">6.8</w:t>
+              <w:t xml:space="preserve">6.9</w:t>
             </w:r>
           </w:p>
         </w:tc>
@@ -18462,7 +18462,7 @@
               <w:jc w:val="right"/>
             </w:pPr>
             <w:r>
-              <w:t xml:space="preserve">7.5</w:t>
+              <w:t xml:space="preserve">7.6</w:t>
             </w:r>
           </w:p>
         </w:tc>
@@ -18474,7 +18474,7 @@
               <w:jc w:val="right"/>
             </w:pPr>
             <w:r>
-              <w:t xml:space="preserve">8.2</w:t>
+              <w:t xml:space="preserve">8.1</w:t>
             </w:r>
           </w:p>
         </w:tc>
@@ -18488,7 +18488,7 @@
               <w:jc w:val="right"/>
             </w:pPr>
             <w:r>
-              <w:t xml:space="preserve">6.6</w:t>
+              <w:t xml:space="preserve">6.2</w:t>
             </w:r>
           </w:p>
         </w:tc>
@@ -18500,7 +18500,7 @@
               <w:jc w:val="right"/>
             </w:pPr>
             <w:r>
-              <w:t xml:space="preserve">6.7</w:t>
+              <w:t xml:space="preserve">5.8</w:t>
             </w:r>
           </w:p>
         </w:tc>
@@ -18512,19 +18512,19 @@
               <w:jc w:val="right"/>
             </w:pPr>
             <w:r>
+              <w:t xml:space="preserve">5.4</w:t>
+            </w:r>
+          </w:p>
+        </w:tc>
+        <w:tc>
+          <w:tcPr/>
+          <w:p>
+            <w:pPr>
+              <w:pStyle w:val="Compact"/>
+              <w:jc w:val="right"/>
+            </w:pPr>
+            <w:r>
               <w:t xml:space="preserve">7.1</w:t>
-            </w:r>
-          </w:p>
-        </w:tc>
-        <w:tc>
-          <w:tcPr/>
-          <w:p>
-            <w:pPr>
-              <w:pStyle w:val="Compact"/>
-              <w:jc w:val="right"/>
-            </w:pPr>
-            <w:r>
-              <w:t xml:space="preserve">8.8</w:t>
             </w:r>
           </w:p>
         </w:tc>
@@ -18538,7 +18538,7 @@
               <w:jc w:val="right"/>
             </w:pPr>
             <w:r>
-              <w:t xml:space="preserve">6.9</w:t>
+              <w:t xml:space="preserve">7.0</w:t>
             </w:r>
           </w:p>
         </w:tc>
@@ -18550,6 +18550,18 @@
               <w:jc w:val="right"/>
             </w:pPr>
             <w:r>
+              <w:t xml:space="preserve">7.4</w:t>
+            </w:r>
+          </w:p>
+        </w:tc>
+        <w:tc>
+          <w:tcPr/>
+          <w:p>
+            <w:pPr>
+              <w:pStyle w:val="Compact"/>
+              <w:jc w:val="right"/>
+            </w:pPr>
+            <w:r>
               <w:t xml:space="preserve">6.8</w:t>
             </w:r>
           </w:p>
@@ -18562,19 +18574,7 @@
               <w:jc w:val="right"/>
             </w:pPr>
             <w:r>
-              <w:t xml:space="preserve">7.2</w:t>
-            </w:r>
-          </w:p>
-        </w:tc>
-        <w:tc>
-          <w:tcPr/>
-          <w:p>
-            <w:pPr>
-              <w:pStyle w:val="Compact"/>
-              <w:jc w:val="right"/>
-            </w:pPr>
-            <w:r>
-              <w:t xml:space="preserve">8.2</w:t>
+              <w:t xml:space="preserve">6.8</w:t>
             </w:r>
           </w:p>
         </w:tc>
@@ -18588,7 +18588,7 @@
               <w:jc w:val="right"/>
             </w:pPr>
             <w:r>
-              <w:t xml:space="preserve">7.0</w:t>
+              <w:t xml:space="preserve">6.6</w:t>
             </w:r>
           </w:p>
         </w:tc>
@@ -18600,7 +18600,7 @@
               <w:jc w:val="right"/>
             </w:pPr>
             <w:r>
-              <w:t xml:space="preserve">7.4</w:t>
+              <w:t xml:space="preserve">6.7</w:t>
             </w:r>
           </w:p>
         </w:tc>
@@ -18612,7 +18612,7 @@
               <w:jc w:val="right"/>
             </w:pPr>
             <w:r>
-              <w:t xml:space="preserve">6.8</w:t>
+              <w:t xml:space="preserve">7.1</w:t>
             </w:r>
           </w:p>
         </w:tc>
@@ -18624,7 +18624,7 @@
               <w:jc w:val="right"/>
             </w:pPr>
             <w:r>
-              <w:t xml:space="preserve">6.8</w:t>
+              <w:t xml:space="preserve">8.8</w:t>
             </w:r>
           </w:p>
         </w:tc>
@@ -18957,7 +18957,7 @@
               <w:jc w:val="right"/>
             </w:pPr>
             <w:r>
-              <w:t xml:space="preserve">10.0</w:t>
+              <w:t xml:space="preserve">10</w:t>
             </w:r>
           </w:p>
         </w:tc>
@@ -19007,7 +19007,7 @@
               <w:jc w:val="right"/>
             </w:pPr>
             <w:r>
-              <w:t xml:space="preserve">7.5</w:t>
+              <w:t xml:space="preserve">10</w:t>
             </w:r>
           </w:p>
         </w:tc>
@@ -19057,7 +19057,7 @@
               <w:jc w:val="right"/>
             </w:pPr>
             <w:r>
-              <w:t xml:space="preserve">10.0</w:t>
+              <w:t xml:space="preserve">10</w:t>
             </w:r>
           </w:p>
         </w:tc>
@@ -19615,7 +19615,7 @@
               <w:jc w:val="right"/>
             </w:pPr>
             <w:r>
-              <w:t xml:space="preserve">6.4</w:t>
+              <w:t xml:space="preserve">5.9</w:t>
             </w:r>
           </w:p>
         </w:tc>
@@ -19627,7 +19627,7 @@
               <w:jc w:val="right"/>
             </w:pPr>
             <w:r>
-              <w:t xml:space="preserve">6.2</w:t>
+              <w:t xml:space="preserve">5.9</w:t>
             </w:r>
           </w:p>
         </w:tc>
@@ -19639,7 +19639,7 @@
               <w:jc w:val="right"/>
             </w:pPr>
             <w:r>
-              <w:t xml:space="preserve">6.5</w:t>
+              <w:t xml:space="preserve">5.9</w:t>
             </w:r>
           </w:p>
         </w:tc>
@@ -19651,7 +19651,7 @@
               <w:jc w:val="right"/>
             </w:pPr>
             <w:r>
-              <w:t xml:space="preserve">8.7</w:t>
+              <w:t xml:space="preserve">7.6</w:t>
             </w:r>
           </w:p>
         </w:tc>
@@ -19665,7 +19665,7 @@
               <w:jc w:val="right"/>
             </w:pPr>
             <w:r>
-              <w:t xml:space="preserve">6.9</w:t>
+              <w:t xml:space="preserve">6.6</w:t>
             </w:r>
           </w:p>
         </w:tc>
@@ -19689,7 +19689,7 @@
               <w:jc w:val="right"/>
             </w:pPr>
             <w:r>
-              <w:t xml:space="preserve">7.6</w:t>
+              <w:t xml:space="preserve">7.0</w:t>
             </w:r>
           </w:p>
         </w:tc>
@@ -19701,7 +19701,7 @@
               <w:jc w:val="right"/>
             </w:pPr>
             <w:r>
-              <w:t xml:space="preserve">9.3</w:t>
+              <w:t xml:space="preserve">8.9</w:t>
             </w:r>
           </w:p>
         </w:tc>
@@ -19715,7 +19715,7 @@
               <w:jc w:val="right"/>
             </w:pPr>
             <w:r>
-              <w:t xml:space="preserve">5.9</w:t>
+              <w:t xml:space="preserve">6.2</w:t>
             </w:r>
           </w:p>
         </w:tc>
@@ -19727,7 +19727,7 @@
               <w:jc w:val="right"/>
             </w:pPr>
             <w:r>
-              <w:t xml:space="preserve">5.9</w:t>
+              <w:t xml:space="preserve">5.8</w:t>
             </w:r>
           </w:p>
         </w:tc>
@@ -19739,7 +19739,7 @@
               <w:jc w:val="right"/>
             </w:pPr>
             <w:r>
-              <w:t xml:space="preserve">5.9</w:t>
+              <w:t xml:space="preserve">5.4</w:t>
             </w:r>
           </w:p>
         </w:tc>
@@ -19751,7 +19751,7 @@
               <w:jc w:val="right"/>
             </w:pPr>
             <w:r>
-              <w:t xml:space="preserve">7.6</w:t>
+              <w:t xml:space="preserve">7.1</w:t>
             </w:r>
           </w:p>
         </w:tc>
@@ -20363,7 +20363,7 @@
               <w:jc w:val="right"/>
             </w:pPr>
             <w:r>
-              <w:t xml:space="preserve">7.2</w:t>
+              <w:t xml:space="preserve">9</w:t>
             </w:r>
           </w:p>
         </w:tc>
@@ -20375,7 +20375,7 @@
               <w:jc w:val="right"/>
             </w:pPr>
             <w:r>
-              <w:t xml:space="preserve">7.2</w:t>
+              <w:t xml:space="preserve">10.0</w:t>
             </w:r>
           </w:p>
         </w:tc>
@@ -20387,7 +20387,7 @@
               <w:jc w:val="right"/>
             </w:pPr>
             <w:r>
-              <w:t xml:space="preserve">6.7</w:t>
+              <w:t xml:space="preserve">5.0</w:t>
             </w:r>
           </w:p>
         </w:tc>
@@ -20399,7 +20399,7 @@
               <w:jc w:val="right"/>
             </w:pPr>
             <w:r>
-              <w:t xml:space="preserve">8.0</w:t>
+              <w:t xml:space="preserve">7.5</w:t>
             </w:r>
           </w:p>
         </w:tc>
@@ -20413,7 +20413,7 @@
               <w:jc w:val="right"/>
             </w:pPr>
             <w:r>
-              <w:t xml:space="preserve">7.3</w:t>
+              <w:t xml:space="preserve">6</w:t>
             </w:r>
           </w:p>
         </w:tc>
@@ -20425,7 +20425,7 @@
               <w:jc w:val="right"/>
             </w:pPr>
             <w:r>
-              <w:t xml:space="preserve">7.0</w:t>
+              <w:t xml:space="preserve">5.7</w:t>
             </w:r>
           </w:p>
         </w:tc>
@@ -20437,7 +20437,7 @@
               <w:jc w:val="right"/>
             </w:pPr>
             <w:r>
-              <w:t xml:space="preserve">6.7</w:t>
+              <w:t xml:space="preserve">6.4</w:t>
             </w:r>
           </w:p>
         </w:tc>
@@ -20449,7 +20449,7 @@
               <w:jc w:val="right"/>
             </w:pPr>
             <w:r>
-              <w:t xml:space="preserve">9.4</w:t>
+              <w:t xml:space="preserve">8.9</w:t>
             </w:r>
           </w:p>
         </w:tc>
@@ -20463,7 +20463,7 @@
               <w:jc w:val="right"/>
             </w:pPr>
             <w:r>
-              <w:t xml:space="preserve">9.0</w:t>
+              <w:t xml:space="preserve">9</w:t>
             </w:r>
           </w:p>
         </w:tc>
@@ -21092,6 +21092,30 @@
               <w:jc w:val="right"/>
             </w:pPr>
             <w:r>
+              <w:t xml:space="preserve">7.0</w:t>
+            </w:r>
+          </w:p>
+        </w:tc>
+        <w:tc>
+          <w:tcPr/>
+          <w:p>
+            <w:pPr>
+              <w:pStyle w:val="Compact"/>
+              <w:jc w:val="right"/>
+            </w:pPr>
+            <w:r>
+              <w:t xml:space="preserve">7.4</w:t>
+            </w:r>
+          </w:p>
+        </w:tc>
+        <w:tc>
+          <w:tcPr/>
+          <w:p>
+            <w:pPr>
+              <w:pStyle w:val="Compact"/>
+              <w:jc w:val="right"/>
+            </w:pPr>
+            <w:r>
               <w:t xml:space="preserve">6.8</w:t>
             </w:r>
           </w:p>
@@ -21104,31 +21128,7 @@
               <w:jc w:val="right"/>
             </w:pPr>
             <w:r>
-              <w:t xml:space="preserve">6.5</w:t>
-            </w:r>
-          </w:p>
-        </w:tc>
-        <w:tc>
-          <w:tcPr/>
-          <w:p>
-            <w:pPr>
-              <w:pStyle w:val="Compact"/>
-              <w:jc w:val="right"/>
-            </w:pPr>
-            <w:r>
-              <w:t xml:space="preserve">6.7</w:t>
-            </w:r>
-          </w:p>
-        </w:tc>
-        <w:tc>
-          <w:tcPr/>
-          <w:p>
-            <w:pPr>
-              <w:pStyle w:val="Compact"/>
-              <w:jc w:val="right"/>
-            </w:pPr>
-            <w:r>
-              <w:t xml:space="preserve">9.6</w:t>
+              <w:t xml:space="preserve">6.8</w:t>
             </w:r>
           </w:p>
         </w:tc>
@@ -21142,7 +21142,7 @@
               <w:jc w:val="right"/>
             </w:pPr>
             <w:r>
-              <w:t xml:space="preserve">5.9</w:t>
+              <w:t xml:space="preserve">7.0</w:t>
             </w:r>
           </w:p>
         </w:tc>
@@ -21154,7 +21154,7 @@
               <w:jc w:val="right"/>
             </w:pPr>
             <w:r>
-              <w:t xml:space="preserve">5.9</w:t>
+              <w:t xml:space="preserve">7.4</w:t>
             </w:r>
           </w:p>
         </w:tc>
@@ -21166,7 +21166,7 @@
               <w:jc w:val="right"/>
             </w:pPr>
             <w:r>
-              <w:t xml:space="preserve">5.9</w:t>
+              <w:t xml:space="preserve">6.8</w:t>
             </w:r>
           </w:p>
         </w:tc>
@@ -21178,7 +21178,7 @@
               <w:jc w:val="right"/>
             </w:pPr>
             <w:r>
-              <w:t xml:space="preserve">7.6</w:t>
+              <w:t xml:space="preserve">6.8</w:t>
             </w:r>
           </w:p>
         </w:tc>
@@ -21192,7 +21192,7 @@
               <w:jc w:val="right"/>
             </w:pPr>
             <w:r>
-              <w:t xml:space="preserve">7.0</w:t>
+              <w:t xml:space="preserve">7.5</w:t>
             </w:r>
           </w:p>
         </w:tc>
@@ -21216,7 +21216,7 @@
               <w:jc w:val="right"/>
             </w:pPr>
             <w:r>
-              <w:t xml:space="preserve">6.8</w:t>
+              <w:t xml:space="preserve">6.4</w:t>
             </w:r>
           </w:p>
         </w:tc>
@@ -21228,7 +21228,7 @@
               <w:jc w:val="right"/>
             </w:pPr>
             <w:r>
-              <w:t xml:space="preserve">6.8</w:t>
+              <w:t xml:space="preserve">7.9</w:t>
             </w:r>
           </w:p>
         </w:tc>
@@ -21806,7 +21806,7 @@
               <w:jc w:val="right"/>
             </w:pPr>
             <w:r>
-              <w:t xml:space="preserve">6.7</w:t>
+              <w:t xml:space="preserve">6.6</w:t>
             </w:r>
           </w:p>
         </w:tc>
@@ -21818,7 +21818,7 @@
               <w:jc w:val="right"/>
             </w:pPr>
             <w:r>
-              <w:t xml:space="preserve">6.3</w:t>
+              <w:t xml:space="preserve">7.2</w:t>
             </w:r>
           </w:p>
         </w:tc>
@@ -21830,7 +21830,7 @@
               <w:jc w:val="right"/>
             </w:pPr>
             <w:r>
-              <w:t xml:space="preserve">6.6</w:t>
+              <w:t xml:space="preserve">6.9</w:t>
             </w:r>
           </w:p>
         </w:tc>
@@ -21842,7 +21842,7 @@
               <w:jc w:val="right"/>
             </w:pPr>
             <w:r>
-              <w:t xml:space="preserve">9.0</w:t>
+              <w:t xml:space="preserve">9.1</w:t>
             </w:r>
           </w:p>
         </w:tc>
@@ -21856,7 +21856,7 @@
               <w:jc w:val="right"/>
             </w:pPr>
             <w:r>
-              <w:t xml:space="preserve">6.6</w:t>
+              <w:t xml:space="preserve">5.9</w:t>
             </w:r>
           </w:p>
         </w:tc>
@@ -21868,7 +21868,7 @@
               <w:jc w:val="right"/>
             </w:pPr>
             <w:r>
-              <w:t xml:space="preserve">7.2</w:t>
+              <w:t xml:space="preserve">5.9</w:t>
             </w:r>
           </w:p>
         </w:tc>
@@ -21880,7 +21880,7 @@
               <w:jc w:val="right"/>
             </w:pPr>
             <w:r>
-              <w:t xml:space="preserve">6.9</w:t>
+              <w:t xml:space="preserve">6.1</w:t>
             </w:r>
           </w:p>
         </w:tc>
@@ -21892,7 +21892,7 @@
               <w:jc w:val="right"/>
             </w:pPr>
             <w:r>
-              <w:t xml:space="preserve">9.1</w:t>
+              <w:t xml:space="preserve">7.6</w:t>
             </w:r>
           </w:p>
         </w:tc>
@@ -21906,7 +21906,7 @@
               <w:jc w:val="right"/>
             </w:pPr>
             <w:r>
-              <w:t xml:space="preserve">6.0</w:t>
+              <w:t xml:space="preserve">7.1</w:t>
             </w:r>
           </w:p>
         </w:tc>
@@ -21918,7 +21918,7 @@
               <w:jc w:val="right"/>
             </w:pPr>
             <w:r>
-              <w:t xml:space="preserve">5.7</w:t>
+              <w:t xml:space="preserve">6.7</w:t>
             </w:r>
           </w:p>
         </w:tc>
@@ -21930,7 +21930,7 @@
               <w:jc w:val="right"/>
             </w:pPr>
             <w:r>
-              <w:t xml:space="preserve">6.1</w:t>
+              <w:t xml:space="preserve">6.7</w:t>
             </w:r>
           </w:p>
         </w:tc>
@@ -21942,7 +21942,7 @@
               <w:jc w:val="right"/>
             </w:pPr>
             <w:r>
-              <w:t xml:space="preserve">8.9</w:t>
+              <w:t xml:space="preserve">7.2</w:t>
             </w:r>
           </w:p>
         </w:tc>
@@ -22512,7 +22512,7 @@
               <w:jc w:val="right"/>
             </w:pPr>
             <w:r>
-              <w:t xml:space="preserve">6.2</w:t>
+              <w:t xml:space="preserve">7.2</w:t>
             </w:r>
           </w:p>
         </w:tc>
@@ -22524,7 +22524,7 @@
               <w:jc w:val="right"/>
             </w:pPr>
             <w:r>
-              <w:t xml:space="preserve">5.8</w:t>
+              <w:t xml:space="preserve">7.0</w:t>
             </w:r>
           </w:p>
         </w:tc>
@@ -22536,7 +22536,7 @@
               <w:jc w:val="right"/>
             </w:pPr>
             <w:r>
-              <w:t xml:space="preserve">5.4</w:t>
+              <w:t xml:space="preserve">7.0</w:t>
             </w:r>
           </w:p>
         </w:tc>
@@ -22548,7 +22548,7 @@
               <w:jc w:val="right"/>
             </w:pPr>
             <w:r>
-              <w:t xml:space="preserve">7.1</w:t>
+              <w:t xml:space="preserve">8.2</w:t>
             </w:r>
           </w:p>
         </w:tc>
@@ -22562,7 +22562,7 @@
               <w:jc w:val="right"/>
             </w:pPr>
             <w:r>
-              <w:t xml:space="preserve">7.2</w:t>
+              <w:t xml:space="preserve">8.0</w:t>
             </w:r>
           </w:p>
         </w:tc>
@@ -22574,7 +22574,7 @@
               <w:jc w:val="right"/>
             </w:pPr>
             <w:r>
-              <w:t xml:space="preserve">7.0</w:t>
+              <w:t xml:space="preserve">8.3</w:t>
             </w:r>
           </w:p>
         </w:tc>
@@ -22586,7 +22586,7 @@
               <w:jc w:val="right"/>
             </w:pPr>
             <w:r>
-              <w:t xml:space="preserve">7.0</w:t>
+              <w:t xml:space="preserve">6.7</w:t>
             </w:r>
           </w:p>
         </w:tc>
@@ -22598,7 +22598,7 @@
               <w:jc w:val="right"/>
             </w:pPr>
             <w:r>
-              <w:t xml:space="preserve">8.2</w:t>
+              <w:t xml:space="preserve">8.3</w:t>
             </w:r>
           </w:p>
         </w:tc>
@@ -22612,7 +22612,7 @@
               <w:jc w:val="right"/>
             </w:pPr>
             <w:r>
-              <w:t xml:space="preserve">5.9</w:t>
+              <w:t xml:space="preserve">6.9</w:t>
             </w:r>
           </w:p>
         </w:tc>
@@ -22624,7 +22624,7 @@
               <w:jc w:val="right"/>
             </w:pPr>
             <w:r>
-              <w:t xml:space="preserve">5.9</w:t>
+              <w:t xml:space="preserve">6.8</w:t>
             </w:r>
           </w:p>
         </w:tc>
@@ -22636,7 +22636,7 @@
               <w:jc w:val="right"/>
             </w:pPr>
             <w:r>
-              <w:t xml:space="preserve">6.7</w:t>
+              <w:t xml:space="preserve">7.0</w:t>
             </w:r>
           </w:p>
         </w:tc>
@@ -22648,7 +22648,7 @@
               <w:jc w:val="right"/>
             </w:pPr>
             <w:r>
-              <w:t xml:space="preserve">7.6</w:t>
+              <w:t xml:space="preserve">8.2</w:t>
             </w:r>
           </w:p>
         </w:tc>
@@ -23218,7 +23218,7 @@
               <w:jc w:val="right"/>
             </w:pPr>
             <w:r>
-              <w:t xml:space="preserve">8.6</w:t>
+              <w:t xml:space="preserve">7.0</w:t>
             </w:r>
           </w:p>
         </w:tc>
@@ -23230,7 +23230,7 @@
               <w:jc w:val="right"/>
             </w:pPr>
             <w:r>
-              <w:t xml:space="preserve">9.2</w:t>
+              <w:t xml:space="preserve">7.4</w:t>
             </w:r>
           </w:p>
         </w:tc>
@@ -23242,7 +23242,7 @@
               <w:jc w:val="right"/>
             </w:pPr>
             <w:r>
-              <w:t xml:space="preserve">9.1</w:t>
+              <w:t xml:space="preserve">7.5</w:t>
             </w:r>
           </w:p>
         </w:tc>
@@ -23254,7 +23254,7 @@
               <w:jc w:val="right"/>
             </w:pPr>
             <w:r>
-              <w:t xml:space="preserve">6.7</w:t>
+              <w:t xml:space="preserve">6.8</w:t>
             </w:r>
           </w:p>
         </w:tc>
@@ -23268,7 +23268,7 @@
               <w:jc w:val="right"/>
             </w:pPr>
             <w:r>
-              <w:t xml:space="preserve">8.6</w:t>
+              <w:t xml:space="preserve">7.9</w:t>
             </w:r>
           </w:p>
         </w:tc>
@@ -23280,7 +23280,7 @@
               <w:jc w:val="right"/>
             </w:pPr>
             <w:r>
-              <w:t xml:space="preserve">9.2</w:t>
+              <w:t xml:space="preserve">8.0</w:t>
             </w:r>
           </w:p>
         </w:tc>
@@ -23292,7 +23292,7 @@
               <w:jc w:val="right"/>
             </w:pPr>
             <w:r>
-              <w:t xml:space="preserve">9.1</w:t>
+              <w:t xml:space="preserve">8.1</w:t>
             </w:r>
           </w:p>
         </w:tc>
@@ -23304,7 +23304,7 @@
               <w:jc w:val="right"/>
             </w:pPr>
             <w:r>
-              <w:t xml:space="preserve">6.7</w:t>
+              <w:t xml:space="preserve">6.8</w:t>
             </w:r>
           </w:p>
         </w:tc>
@@ -24069,7 +24069,7 @@
               <w:jc w:val="right"/>
             </w:pPr>
             <w:r>
-              <w:t xml:space="preserve">7.1</w:t>
+              <w:t xml:space="preserve">7.8</w:t>
             </w:r>
           </w:p>
         </w:tc>
@@ -24081,7 +24081,7 @@
               <w:jc w:val="right"/>
             </w:pPr>
             <w:r>
-              <w:t xml:space="preserve">6.7</w:t>
+              <w:t xml:space="preserve">7.9</w:t>
             </w:r>
           </w:p>
         </w:tc>
@@ -24093,7 +24093,7 @@
               <w:jc w:val="right"/>
             </w:pPr>
             <w:r>
-              <w:t xml:space="preserve">4.8</w:t>
+              <w:t xml:space="preserve">2.5</w:t>
             </w:r>
           </w:p>
         </w:tc>
@@ -24105,7 +24105,7 @@
               <w:jc w:val="right"/>
             </w:pPr>
             <w:r>
-              <w:t xml:space="preserve">9.2</w:t>
+              <w:t xml:space="preserve">9.6</w:t>
             </w:r>
           </w:p>
         </w:tc>
@@ -25122,6 +25122,18 @@
         <w:rPr>
           <w:rStyle w:val="NormalTok"/>
         </w:rPr>
+        <w:t xml:space="preserve">, </w:t>
+      </w:r>
+      <w:r>
+        <w:rPr>
+          <w:rStyle w:val="StringTok"/>
+        </w:rPr>
+        <w:t xml:space="preserve">"as.integer(!is.na(NA))"</w:t>
+      </w:r>
+      <w:r>
+        <w:rPr>
+          <w:rStyle w:val="NormalTok"/>
+        </w:rPr>
         <w:t xml:space="preserve">))</w:t>
       </w:r>
     </w:p>
@@ -26767,6 +26779,30 @@
         <w:rPr>
           <w:rStyle w:val="NormalTok"/>
         </w:rPr>
+        <w:t xml:space="preserve">, </w:t>
+      </w:r>
+      <w:r>
+        <w:rPr>
+          <w:rStyle w:val="AttributeTok"/>
+        </w:rPr>
+        <w:t xml:space="preserve">row.names =</w:t>
+      </w:r>
+      <w:r>
+        <w:rPr>
+          <w:rStyle w:val="NormalTok"/>
+        </w:rPr>
+        <w:t xml:space="preserve"> </w:t>
+      </w:r>
+      <w:r>
+        <w:rPr>
+          <w:rStyle w:val="ConstantTok"/>
+        </w:rPr>
+        <w:t xml:space="preserve">FALSE</w:t>
+      </w:r>
+      <w:r>
+        <w:rPr>
+          <w:rStyle w:val="NormalTok"/>
+        </w:rPr>
         <w:t xml:space="preserve">)</w:t>
       </w:r>
     </w:p>
@@ -27337,18 +27373,6 @@
           <w:rStyle w:val="StringTok"/>
         </w:rPr>
         <w:t xml:space="preserve">"month"</w:t>
-      </w:r>
-      <w:r>
-        <w:rPr>
-          <w:rStyle w:val="NormalTok"/>
-        </w:rPr>
-        <w:t xml:space="preserve">, </w:t>
-      </w:r>
-      <w:r>
-        <w:rPr>
-          <w:rStyle w:val="StringTok"/>
-        </w:rPr>
-        <w:t xml:space="preserve">"as.integer(!is.na(NA))"</w:t>
       </w:r>
       <w:r>
         <w:rPr>

</xml_diff>